<commit_message>
Created POM and test files
</commit_message>
<xml_diff>
--- a/New Microsoft Word Document.docx
+++ b/New Microsoft Word Document.docx
@@ -553,22 +553,102 @@
       <w:r>
         <w:br/>
       </w:r>
+      <w:proofErr w:type="spellStart"/>
+      <w:r>
+        <w:rPr>
+          <w:highlight w:val="yellow"/>
+        </w:rPr>
+        <w:t>npm</w:t>
+      </w:r>
+      <w:proofErr w:type="spellEnd"/>
+      <w:r>
+        <w:rPr>
+          <w:highlight w:val="yellow"/>
+        </w:rPr>
+        <w:t xml:space="preserve"> install moment </w:t>
+      </w:r>
+      <w:r>
+        <w:rPr>
+          <w:highlight w:val="yellow"/>
+        </w:rPr>
+        <w:t>–</w:t>
+      </w:r>
+      <w:r>
+        <w:rPr>
+          <w:highlight w:val="yellow"/>
+        </w:rPr>
+        <w:t>save</w:t>
+      </w:r>
+    </w:p>
+    <w:p/>
+    <w:p>
+      <w:r>
+        <w:lastRenderedPageBreak/>
+        <w:t xml:space="preserve">Install </w:t>
+      </w:r>
+      <w:r>
+        <w:br/>
+      </w:r>
+      <w:proofErr w:type="spellStart"/>
+      <w:r>
+        <w:t>npm</w:t>
+      </w:r>
+      <w:proofErr w:type="spellEnd"/>
+      <w:r>
+        <w:t xml:space="preserve"> install --save-</w:t>
+      </w:r>
+      <w:proofErr w:type="spellStart"/>
+      <w:r>
+        <w:t>dev</w:t>
+      </w:r>
+      <w:proofErr w:type="spellEnd"/>
+      <w:r>
+        <w:t xml:space="preserve"> @types/node</w:t>
+      </w:r>
+    </w:p>
+    <w:p>
+      <w:r>
+        <w:rPr>
+          <w:noProof/>
+        </w:rPr>
+        <w:drawing>
+          <wp:inline distT="0" distB="0" distL="0" distR="0" wp14:anchorId="43BDB58C" wp14:editId="4A83B8CC">
+            <wp:extent cx="5943600" cy="3343275"/>
+            <wp:effectExtent l="0" t="0" r="0" b="9525"/>
+            <wp:docPr id="4" name="Picture 4"/>
+            <wp:cNvGraphicFramePr>
+              <a:graphicFrameLocks xmlns:a="http://schemas.openxmlformats.org/drawingml/2006/main" noChangeAspect="1"/>
+            </wp:cNvGraphicFramePr>
+            <a:graphic xmlns:a="http://schemas.openxmlformats.org/drawingml/2006/main">
+              <a:graphicData uri="http://schemas.openxmlformats.org/drawingml/2006/picture">
+                <pic:pic xmlns:pic="http://schemas.openxmlformats.org/drawingml/2006/picture">
+                  <pic:nvPicPr>
+                    <pic:cNvPr id="1" name=""/>
+                    <pic:cNvPicPr/>
+                  </pic:nvPicPr>
+                  <pic:blipFill>
+                    <a:blip r:embed="rId8"/>
+                    <a:stretch>
+                      <a:fillRect/>
+                    </a:stretch>
+                  </pic:blipFill>
+                  <pic:spPr>
+                    <a:xfrm>
+                      <a:off x="0" y="0"/>
+                      <a:ext cx="5943600" cy="3343275"/>
+                    </a:xfrm>
+                    <a:prstGeom prst="rect">
+                      <a:avLst/>
+                    </a:prstGeom>
+                  </pic:spPr>
+                </pic:pic>
+              </a:graphicData>
+            </a:graphic>
+          </wp:inline>
+        </w:drawing>
+      </w:r>
       <w:bookmarkStart w:id="0" w:name="_GoBack"/>
       <w:bookmarkEnd w:id="0"/>
-      <w:proofErr w:type="spellStart"/>
-      <w:r>
-        <w:rPr>
-          <w:highlight w:val="yellow"/>
-        </w:rPr>
-        <w:t>npm</w:t>
-      </w:r>
-      <w:proofErr w:type="spellEnd"/>
-      <w:r>
-        <w:rPr>
-          <w:highlight w:val="yellow"/>
-        </w:rPr>
-        <w:t xml:space="preserve"> install moment --save</w:t>
-      </w:r>
     </w:p>
     <w:sectPr>
       <w:pgSz w:w="12240" w:h="15840"/>
@@ -1412,7 +1492,7 @@
 </file>
 
 <file path=customXml/itemProps1.xml><?xml version="1.0" encoding="utf-8"?>
-<ds:datastoreItem xmlns:ds="http://schemas.openxmlformats.org/officeDocument/2006/customXml" ds:itemID="{D79CFC0B-4E36-4919-8D44-BC18B89D673D}">
+<ds:datastoreItem xmlns:ds="http://schemas.openxmlformats.org/officeDocument/2006/customXml" ds:itemID="{7A20EFB9-6FBB-43A6-A6DF-74F012CAA96E}">
   <ds:schemaRefs>
     <ds:schemaRef ds:uri="http://schemas.openxmlformats.org/officeDocument/2006/bibliography"/>
   </ds:schemaRefs>

</xml_diff>

<commit_message>
how to run the test on server using capalities from the fixture files
</commit_message>
<xml_diff>
--- a/New Microsoft Word Document.docx
+++ b/New Microsoft Word Document.docx
@@ -636,6 +636,49 @@
                     <a:xfrm>
                       <a:off x="0" y="0"/>
                       <a:ext cx="5943600" cy="3343275"/>
+                    </a:xfrm>
+                    <a:prstGeom prst="rect">
+                      <a:avLst/>
+                    </a:prstGeom>
+                  </pic:spPr>
+                </pic:pic>
+              </a:graphicData>
+            </a:graphic>
+          </wp:inline>
+        </w:drawing>
+      </w:r>
+    </w:p>
+    <w:p/>
+    <w:p>
+      <w:r>
+        <w:rPr>
+          <w:noProof/>
+        </w:rPr>
+        <w:drawing>
+          <wp:inline distT="0" distB="0" distL="0" distR="0" wp14:anchorId="44763A3F" wp14:editId="01F09801">
+            <wp:extent cx="5943600" cy="3072765"/>
+            <wp:effectExtent l="0" t="0" r="0" b="0"/>
+            <wp:docPr id="5" name="Picture 5"/>
+            <wp:cNvGraphicFramePr>
+              <a:graphicFrameLocks xmlns:a="http://schemas.openxmlformats.org/drawingml/2006/main" noChangeAspect="1"/>
+            </wp:cNvGraphicFramePr>
+            <a:graphic xmlns:a="http://schemas.openxmlformats.org/drawingml/2006/main">
+              <a:graphicData uri="http://schemas.openxmlformats.org/drawingml/2006/picture">
+                <pic:pic xmlns:pic="http://schemas.openxmlformats.org/drawingml/2006/picture">
+                  <pic:nvPicPr>
+                    <pic:cNvPr id="1" name=""/>
+                    <pic:cNvPicPr/>
+                  </pic:nvPicPr>
+                  <pic:blipFill>
+                    <a:blip r:embed="rId9"/>
+                    <a:stretch>
+                      <a:fillRect/>
+                    </a:stretch>
+                  </pic:blipFill>
+                  <pic:spPr>
+                    <a:xfrm>
+                      <a:off x="0" y="0"/>
+                      <a:ext cx="5943600" cy="3072765"/>
                     </a:xfrm>
                     <a:prstGeom prst="rect">
                       <a:avLst/>
@@ -1492,7 +1535,7 @@
 </file>
 
 <file path=customXml/itemProps1.xml><?xml version="1.0" encoding="utf-8"?>
-<ds:datastoreItem xmlns:ds="http://schemas.openxmlformats.org/officeDocument/2006/customXml" ds:itemID="{7A20EFB9-6FBB-43A6-A6DF-74F012CAA96E}">
+<ds:datastoreItem xmlns:ds="http://schemas.openxmlformats.org/officeDocument/2006/customXml" ds:itemID="{613F75F6-7D08-4B31-B018-B93848BF87AE}">
   <ds:schemaRefs>
     <ds:schemaRef ds:uri="http://schemas.openxmlformats.org/officeDocument/2006/bibliography"/>
   </ds:schemaRefs>

</xml_diff>